<commit_message>
200331-1 and 200331-3 ticket dev work
200331-1 and 200331-3 ticket dev work
</commit_message>
<xml_diff>
--- a/StandardSalesOrderConf.docx
+++ b/StandardSalesOrderConf.docx
@@ -204,6 +204,8 @@
  
          < S h i p m e n t _ L b l > S h i p m e n t _ L b l < / S h i p m e n t _ L b l >   
+         < S h i p m e n t _ M e t h o d _ C o d e > S h i p m e n t _ M e t h o d _ C o d e < / S h i p m e n t _ M e t h o d _ C o d e > + 
          < S h i p m e n t D a t e > S h i p m e n t D a t e < / S h i p m e n t D a t e >   
          < S h i p m e n t D a t e _ L b l > S h i p m e n t D a t e _ L b l < / S h i p m e n t D a t e _ L b l > @@ -275,6 +277,8 @@
              < C r o s s R e f e r e n c e N o > C r o s s R e f e r e n c e N o < / C r o s s R e f e r e n c e N o >   
              < C r o s s R e f e r e n c e N o _ L b l > C r o s s R e f e r e n c e N o _ L b l < / C r o s s R e f e r e n c e N o _ L b l > + 
+             < C u s t o m e r _ T e x t > C u s t o m e r _ T e x t < / C u s t o m e r _ T e x t >   
              < D e s c r i p t i o n _ L i n e > D e s c r i p t i o n _ L i n e < / D e s c r i p t i o n _ L i n e >   

</xml_diff>